<commit_message>
Added requirement and Analysis
</commit_message>
<xml_diff>
--- a/CapstoneProposal.docx
+++ b/CapstoneProposal.docx
@@ -423,14 +423,12 @@
           <w:tab w:val="right" w:pos="8640"/>
         </w:tabs>
       </w:pPr>
-      <w:bookmarkStart w:id="0" w:name="_GoBack"/>
       <w:r>
         <w:rPr>
           <w:color w:val="FF0000"/>
         </w:rPr>
         <w:t>Problem Specification</w:t>
       </w:r>
-      <w:bookmarkEnd w:id="0"/>
       <w:r>
         <w:tab/>
       </w:r>
@@ -522,11 +520,20 @@
           <w:tab w:val="right" w:pos="8640"/>
         </w:tabs>
         <w:ind w:left="720"/>
-      </w:pPr>
-      <w:r>
+        <w:rPr>
+          <w:color w:val="FF0000"/>
+        </w:rPr>
+      </w:pPr>
+      <w:r>
+        <w:rPr>
+          <w:color w:val="FF0000"/>
+        </w:rPr>
         <w:t>Requirement Collection and Analysis</w:t>
       </w:r>
       <w:r>
+        <w:rPr>
+          <w:color w:val="FF0000"/>
+        </w:rPr>
         <w:tab/>
         <w:t>x</w:t>
       </w:r>
@@ -539,14 +546,26 @@
           <w:tab w:val="right" w:pos="8640"/>
         </w:tabs>
         <w:ind w:left="720"/>
-      </w:pPr>
-      <w:r>
-        <w:tab/>
-      </w:r>
-      <w:r>
+        <w:rPr>
+          <w:color w:val="FF0000"/>
+        </w:rPr>
+      </w:pPr>
+      <w:r>
+        <w:rPr>
+          <w:color w:val="FF0000"/>
+        </w:rPr>
+        <w:tab/>
+      </w:r>
+      <w:r>
+        <w:rPr>
+          <w:color w:val="FF0000"/>
+        </w:rPr>
         <w:t>Identifying Needs of Customers</w:t>
       </w:r>
       <w:r>
+        <w:rPr>
+          <w:color w:val="FF0000"/>
+        </w:rPr>
         <w:tab/>
       </w:r>
     </w:p>
@@ -558,15 +577,27 @@
           <w:tab w:val="right" w:pos="8640"/>
         </w:tabs>
         <w:ind w:left="720"/>
-      </w:pPr>
-      <w:r>
+        <w:rPr>
+          <w:color w:val="FF0000"/>
+        </w:rPr>
+      </w:pPr>
+      <w:r>
+        <w:rPr>
+          <w:color w:val="FF0000"/>
+        </w:rPr>
         <w:tab/>
         <w:t>Ide</w:t>
       </w:r>
       <w:r>
+        <w:rPr>
+          <w:color w:val="FF0000"/>
+        </w:rPr>
         <w:t>ntifying Target Specifications</w:t>
       </w:r>
       <w:r>
+        <w:rPr>
+          <w:color w:val="FF0000"/>
+        </w:rPr>
         <w:tab/>
       </w:r>
     </w:p>
@@ -578,12 +609,21 @@
           <w:tab w:val="right" w:pos="8640"/>
         </w:tabs>
         <w:ind w:left="720"/>
-      </w:pPr>
-      <w:r>
+        <w:rPr>
+          <w:color w:val="FF0000"/>
+        </w:rPr>
+      </w:pPr>
+      <w:r>
+        <w:rPr>
+          <w:color w:val="FF0000"/>
+        </w:rPr>
         <w:tab/>
         <w:t>Use Case Diagram/Sequence Diagram/Activity Diagram</w:t>
       </w:r>
       <w:r>
+        <w:rPr>
+          <w:color w:val="FF0000"/>
+        </w:rPr>
         <w:tab/>
       </w:r>
     </w:p>
@@ -1126,23 +1166,7 @@
       </w:pPr>
       <w:r>
         <w:tab/>
-        <w:t xml:space="preserve">The largest issue when building a rocket is knowing what you need in terms of fuel and engine thrust to get from point a to point b. Too large of an engine means more fuel and more parts to keep the rocket size proportioned, (like stacking dimes and quarters together, </w:t>
-      </w:r>
-      <w:proofErr w:type="spellStart"/>
-      <w:r>
-        <w:t>its</w:t>
-      </w:r>
-      <w:proofErr w:type="spellEnd"/>
-      <w:r>
-        <w:t xml:space="preserve"> too unstable without supports) Too small of an engine means you </w:t>
-      </w:r>
-      <w:proofErr w:type="spellStart"/>
-      <w:r>
-        <w:t>cant</w:t>
-      </w:r>
-      <w:proofErr w:type="spellEnd"/>
-      <w:r>
-        <w:t xml:space="preserve"> generate the thrust required to move your rocket. Then comes fuel, too much fuel means you need a bigger engine but not enough means you fall short and get stuck without fuel in the middle of space, which can be just a little problematic. So, you need to find a happy middle right engine for the right job and just enough fuel to get there and back again. </w:t>
+        <w:t xml:space="preserve">The largest issue when building a rocket is knowing what you need in terms of fuel and engine thrust to get from point a to point b. Too large of an engine means more fuel and more parts to keep the rocket size proportioned, (like stacking dimes and quarters together, its too unstable without supports) Too small of an engine means you cant generate the thrust required to move your rocket. Then comes fuel, too much fuel means you need a bigger engine but not enough means you fall short and get stuck without fuel in the middle of space, which can be just a little problematic. So, you need to find a happy middle right engine for the right job and just enough fuel to get there and back again. </w:t>
       </w:r>
     </w:p>
     <w:p>
@@ -1173,8 +1197,356 @@
         </w:tabs>
       </w:pPr>
     </w:p>
+    <w:p>
+      <w:pPr>
+        <w:tabs>
+          <w:tab w:val="left" w:pos="720"/>
+        </w:tabs>
+      </w:pPr>
+    </w:p>
+    <w:p>
+      <w:pPr>
+        <w:tabs>
+          <w:tab w:val="left" w:pos="720"/>
+        </w:tabs>
+        <w:jc w:val="center"/>
+        <w:rPr>
+          <w:b/>
+          <w:bCs/>
+          <w:color w:val="000000" w:themeColor="text1"/>
+          <w:sz w:val="40"/>
+          <w:szCs w:val="40"/>
+        </w:rPr>
+      </w:pPr>
+      <w:commentRangeStart w:id="0"/>
+      <w:r>
+        <w:rPr>
+          <w:b/>
+          <w:bCs/>
+          <w:color w:val="000000" w:themeColor="text1"/>
+          <w:sz w:val="40"/>
+          <w:szCs w:val="40"/>
+        </w:rPr>
+        <w:t>Requirement Collection and Analysis</w:t>
+      </w:r>
+      <w:commentRangeEnd w:id="0"/>
+      <w:r>
+        <w:rPr>
+          <w:rStyle w:val="CommentReference"/>
+        </w:rPr>
+        <w:commentReference w:id="0"/>
+      </w:r>
+    </w:p>
+    <w:p>
+      <w:pPr>
+        <w:tabs>
+          <w:tab w:val="left" w:pos="720"/>
+        </w:tabs>
+      </w:pPr>
+    </w:p>
+    <w:p>
+      <w:pPr>
+        <w:tabs>
+          <w:tab w:val="left" w:pos="720"/>
+        </w:tabs>
+      </w:pPr>
+    </w:p>
+    <w:p>
+      <w:pPr>
+        <w:pStyle w:val="ListParagraph"/>
+      </w:pPr>
+      <w:r>
+        <w:t>Stakeholder Identification</w:t>
+      </w:r>
+    </w:p>
+    <w:p>
+      <w:pPr>
+        <w:pStyle w:val="ListParagraph"/>
+      </w:pPr>
+    </w:p>
+    <w:p>
+      <w:pPr>
+        <w:pStyle w:val="ListParagraph"/>
+        <w:numPr>
+          <w:ilvl w:val="0"/>
+          <w:numId w:val="4"/>
+        </w:numPr>
+        <w:spacing w:after="160" w:line="259" w:lineRule="auto"/>
+      </w:pPr>
+      <w:r>
+        <w:t>Standard user - use the program</w:t>
+      </w:r>
+    </w:p>
+    <w:p>
+      <w:pPr>
+        <w:pStyle w:val="ListParagraph"/>
+        <w:numPr>
+          <w:ilvl w:val="0"/>
+          <w:numId w:val="4"/>
+        </w:numPr>
+        <w:spacing w:after="160" w:line="259" w:lineRule="auto"/>
+      </w:pPr>
+      <w:r>
+        <w:t>Admin – monitor backend, updates, and database</w:t>
+      </w:r>
+    </w:p>
+    <w:p/>
+    <w:p>
+      <w:r>
+        <w:t>R</w:t>
+      </w:r>
+      <w:r>
+        <w:t>equirement Lists for Requirement Specifications</w:t>
+      </w:r>
+    </w:p>
+    <w:p>
+      <w:pPr>
+        <w:pStyle w:val="ListParagraph"/>
+        <w:numPr>
+          <w:ilvl w:val="0"/>
+          <w:numId w:val="4"/>
+        </w:numPr>
+        <w:spacing w:after="160" w:line="259" w:lineRule="auto"/>
+      </w:pPr>
+      <w:r>
+        <w:t>User can input desired trip values (payload, max/min TWR &amp; DV, gravity, atmosphere, and max number of engines, and select specific engine/s to test for)</w:t>
+      </w:r>
+    </w:p>
+    <w:p>
+      <w:pPr>
+        <w:pStyle w:val="ListParagraph"/>
+        <w:numPr>
+          <w:ilvl w:val="1"/>
+          <w:numId w:val="4"/>
+        </w:numPr>
+        <w:spacing w:after="160" w:line="259" w:lineRule="auto"/>
+      </w:pPr>
+      <w:r>
+        <w:t>In the test section, could have a form output to verify the inputs have been saved correctly</w:t>
+      </w:r>
+    </w:p>
+    <w:p>
+      <w:pPr>
+        <w:pStyle w:val="ListParagraph"/>
+      </w:pPr>
+    </w:p>
+    <w:p>
+      <w:pPr>
+        <w:pStyle w:val="ListParagraph"/>
+        <w:numPr>
+          <w:ilvl w:val="0"/>
+          <w:numId w:val="4"/>
+        </w:numPr>
+        <w:spacing w:after="160" w:line="259" w:lineRule="auto"/>
+      </w:pPr>
+      <w:r>
+        <w:t>Create and save custom engines</w:t>
+      </w:r>
+    </w:p>
+    <w:p>
+      <w:pPr>
+        <w:pStyle w:val="ListParagraph"/>
+        <w:numPr>
+          <w:ilvl w:val="1"/>
+          <w:numId w:val="4"/>
+        </w:numPr>
+        <w:spacing w:after="160" w:line="259" w:lineRule="auto"/>
+      </w:pPr>
+      <w:r>
+        <w:t>After creation of custom engine to database, verify on database values are saved</w:t>
+      </w:r>
+    </w:p>
+    <w:p>
+      <w:pPr>
+        <w:pStyle w:val="ListParagraph"/>
+      </w:pPr>
+    </w:p>
+    <w:p>
+      <w:pPr>
+        <w:pStyle w:val="ListParagraph"/>
+        <w:numPr>
+          <w:ilvl w:val="0"/>
+          <w:numId w:val="4"/>
+        </w:numPr>
+        <w:spacing w:after="160" w:line="259" w:lineRule="auto"/>
+      </w:pPr>
+      <w:r>
+        <w:t>Have results graphed and selectable exact TWR &amp; DV points on the graph</w:t>
+      </w:r>
+    </w:p>
+    <w:p>
+      <w:pPr>
+        <w:pStyle w:val="ListParagraph"/>
+        <w:numPr>
+          <w:ilvl w:val="1"/>
+          <w:numId w:val="4"/>
+        </w:numPr>
+        <w:spacing w:after="160" w:line="259" w:lineRule="auto"/>
+      </w:pPr>
+      <w:r>
+        <w:t>Check selected results against expected results that the game would have for similar requirements</w:t>
+      </w:r>
+    </w:p>
+    <w:p>
+      <w:pPr>
+        <w:pStyle w:val="ListParagraph"/>
+      </w:pPr>
+    </w:p>
+    <w:p>
+      <w:pPr>
+        <w:pStyle w:val="ListParagraph"/>
+        <w:numPr>
+          <w:ilvl w:val="0"/>
+          <w:numId w:val="4"/>
+        </w:numPr>
+        <w:spacing w:after="160" w:line="259" w:lineRule="auto"/>
+      </w:pPr>
+      <w:r>
+        <w:t>Login and general user functionalities</w:t>
+      </w:r>
+    </w:p>
+    <w:p>
+      <w:pPr>
+        <w:pStyle w:val="ListParagraph"/>
+        <w:numPr>
+          <w:ilvl w:val="1"/>
+          <w:numId w:val="4"/>
+        </w:numPr>
+        <w:spacing w:after="160" w:line="259" w:lineRule="auto"/>
+      </w:pPr>
+      <w:r>
+        <w:t>Create test user and test all functionalities</w:t>
+      </w:r>
+    </w:p>
+    <w:p>
+      <w:pPr>
+        <w:pStyle w:val="ListParagraph"/>
+      </w:pPr>
+    </w:p>
+    <w:p>
+      <w:pPr>
+        <w:pStyle w:val="ListParagraph"/>
+        <w:numPr>
+          <w:ilvl w:val="0"/>
+          <w:numId w:val="4"/>
+        </w:numPr>
+        <w:spacing w:after="160" w:line="259" w:lineRule="auto"/>
+      </w:pPr>
+      <w:r>
+        <w:t>Custom engines saved on database for each user</w:t>
+      </w:r>
+    </w:p>
+    <w:p>
+      <w:pPr>
+        <w:pStyle w:val="ListParagraph"/>
+        <w:numPr>
+          <w:ilvl w:val="1"/>
+          <w:numId w:val="4"/>
+        </w:numPr>
+        <w:spacing w:after="160" w:line="259" w:lineRule="auto"/>
+      </w:pPr>
+      <w:r>
+        <w:t>Create test users and test engines and check that created engines stay with its created user on the database</w:t>
+      </w:r>
+    </w:p>
+    <w:p>
+      <w:pPr>
+        <w:pStyle w:val="ListParagraph"/>
+      </w:pPr>
+    </w:p>
+    <w:p>
+      <w:pPr>
+        <w:pStyle w:val="ListParagraph"/>
+        <w:numPr>
+          <w:ilvl w:val="0"/>
+          <w:numId w:val="4"/>
+        </w:numPr>
+        <w:spacing w:after="160" w:line="259" w:lineRule="auto"/>
+      </w:pPr>
+      <w:commentRangeStart w:id="2"/>
+      <w:r>
+        <w:lastRenderedPageBreak/>
+        <w:t>User info saved on database</w:t>
+      </w:r>
+    </w:p>
+    <w:p>
+      <w:pPr>
+        <w:pStyle w:val="ListParagraph"/>
+        <w:numPr>
+          <w:ilvl w:val="1"/>
+          <w:numId w:val="4"/>
+        </w:numPr>
+        <w:spacing w:after="160" w:line="259" w:lineRule="auto"/>
+      </w:pPr>
+      <w:r>
+        <w:t>Create test user and check database for correctness</w:t>
+      </w:r>
+      <w:commentRangeEnd w:id="2"/>
+      <w:r>
+        <w:rPr>
+          <w:rStyle w:val="CommentReference"/>
+        </w:rPr>
+        <w:commentReference w:id="2"/>
+      </w:r>
+    </w:p>
+    <w:p/>
+    <w:p>
+      <w:r>
+        <w:t>Use cases</w:t>
+      </w:r>
+    </w:p>
+    <w:p>
+      <w:r>
+        <w:rPr>
+          <w:noProof/>
+        </w:rPr>
+        <w:drawing>
+          <wp:inline distT="0" distB="0" distL="0" distR="0" wp14:anchorId="04EF69AB" wp14:editId="6FB57AFE">
+            <wp:extent cx="5943600" cy="3912235"/>
+            <wp:effectExtent l="0" t="0" r="0" b="0"/>
+            <wp:docPr id="1" name="Picture 1"/>
+            <wp:cNvGraphicFramePr>
+              <a:graphicFrameLocks xmlns:a="http://schemas.openxmlformats.org/drawingml/2006/main" noChangeAspect="1"/>
+            </wp:cNvGraphicFramePr>
+            <a:graphic xmlns:a="http://schemas.openxmlformats.org/drawingml/2006/main">
+              <a:graphicData uri="http://schemas.openxmlformats.org/drawingml/2006/picture">
+                <pic:pic xmlns:pic="http://schemas.openxmlformats.org/drawingml/2006/picture">
+                  <pic:nvPicPr>
+                    <pic:cNvPr id="1" name=""/>
+                    <pic:cNvPicPr/>
+                  </pic:nvPicPr>
+                  <pic:blipFill>
+                    <a:blip r:embed="rId10"/>
+                    <a:stretch>
+                      <a:fillRect/>
+                    </a:stretch>
+                  </pic:blipFill>
+                  <pic:spPr>
+                    <a:xfrm>
+                      <a:off x="0" y="0"/>
+                      <a:ext cx="5943600" cy="3912235"/>
+                    </a:xfrm>
+                    <a:prstGeom prst="rect">
+                      <a:avLst/>
+                    </a:prstGeom>
+                  </pic:spPr>
+                </pic:pic>
+              </a:graphicData>
+            </a:graphic>
+          </wp:inline>
+        </w:drawing>
+      </w:r>
+    </w:p>
+    <w:p/>
+    <w:p>
+      <w:pPr>
+        <w:tabs>
+          <w:tab w:val="left" w:pos="720"/>
+        </w:tabs>
+      </w:pPr>
+    </w:p>
     <w:sectPr>
-      <w:footerReference w:type="default" r:id="rId7"/>
+      <w:footerReference w:type="default" r:id="rId11"/>
       <w:pgSz w:w="12240" w:h="15840"/>
       <w:pgMar w:top="1440" w:right="1800" w:bottom="1440" w:left="1800" w:header="720" w:footer="720" w:gutter="0"/>
       <w:cols w:space="720"/>
@@ -1182,6 +1554,59 @@
     </w:sectPr>
   </w:body>
 </w:document>
+</file>
+
+<file path=word/comments.xml><?xml version="1.0" encoding="utf-8"?>
+<w:comments xmlns:wpc="http://schemas.microsoft.com/office/word/2010/wordprocessingCanvas" xmlns:cx="http://schemas.microsoft.com/office/drawing/2014/chartex" xmlns:cx1="http://schemas.microsoft.com/office/drawing/2015/9/8/chartex" xmlns:cx2="http://schemas.microsoft.com/office/drawing/2015/10/21/chartex" xmlns:cx3="http://schemas.microsoft.com/office/drawing/2016/5/9/chartex" xmlns:cx4="http://schemas.microsoft.com/office/drawing/2016/5/10/chartex" xmlns:cx5="http://schemas.microsoft.com/office/drawing/2016/5/11/chartex" xmlns:cx6="http://schemas.microsoft.com/office/drawing/2016/5/12/chartex" xmlns:cx7="http://schemas.microsoft.com/office/drawing/2016/5/13/chartex" xmlns:cx8="http://schemas.microsoft.com/office/drawing/2016/5/14/chartex" xmlns:mc="http://schemas.openxmlformats.org/markup-compatibility/2006" xmlns:aink="http://schemas.microsoft.com/office/drawing/2016/ink" xmlns:am3d="http://schemas.microsoft.com/office/drawing/2017/model3d" xmlns:o="urn:schemas-microsoft-com:office:office" xmlns:r="http://schemas.openxmlformats.org/officeDocument/2006/relationships" xmlns:m="http://schemas.openxmlformats.org/officeDocument/2006/math" xmlns:v="urn:schemas-microsoft-com:vml" xmlns:wp14="http://schemas.microsoft.com/office/word/2010/wordprocessingDrawing" xmlns:wp="http://schemas.openxmlformats.org/drawingml/2006/wordprocessingDrawing" xmlns:w10="urn:schemas-microsoft-com:office:word" xmlns:w="http://schemas.openxmlformats.org/wordprocessingml/2006/main" xmlns:w14="http://schemas.microsoft.com/office/word/2010/wordml" xmlns:w15="http://schemas.microsoft.com/office/word/2012/wordml" xmlns:w16cid="http://schemas.microsoft.com/office/word/2016/wordml/cid" xmlns:w16se="http://schemas.microsoft.com/office/word/2015/wordml/symex" xmlns:wpg="http://schemas.microsoft.com/office/word/2010/wordprocessingGroup" xmlns:wpi="http://schemas.microsoft.com/office/word/2010/wordprocessingInk" xmlns:wne="http://schemas.microsoft.com/office/word/2006/wordml" xmlns:wps="http://schemas.microsoft.com/office/word/2010/wordprocessingShape" mc:Ignorable="w14 w15 w16se w16cid wp14">
+  <w:comment w:id="0" w:author="Matt Jones" w:date="2020-11-01T11:58:00Z" w:initials="MJ">
+    <w:p>
+      <w:pPr>
+        <w:pStyle w:val="CommentText"/>
+      </w:pPr>
+      <w:r>
+        <w:rPr>
+          <w:rStyle w:val="CommentReference"/>
+        </w:rPr>
+        <w:annotationRef/>
+      </w:r>
+      <w:r>
+        <w:t>Section needs edited/updated</w:t>
+      </w:r>
+      <w:bookmarkStart w:id="1" w:name="_GoBack"/>
+      <w:bookmarkEnd w:id="1"/>
+    </w:p>
+  </w:comment>
+  <w:comment w:id="2" w:author="Matt Jones" w:date="2020-11-01T11:57:00Z" w:initials="MJ">
+    <w:p>
+      <w:pPr>
+        <w:pStyle w:val="CommentText"/>
+      </w:pPr>
+      <w:r>
+        <w:rPr>
+          <w:rStyle w:val="CommentReference"/>
+        </w:rPr>
+        <w:annotationRef/>
+      </w:r>
+      <w:r>
+        <w:t>Needs edited/updated</w:t>
+      </w:r>
+    </w:p>
+  </w:comment>
+</w:comments>
+</file>
+
+<file path=word/commentsExtended.xml><?xml version="1.0" encoding="utf-8"?>
+<w15:commentsEx xmlns:wpc="http://schemas.microsoft.com/office/word/2010/wordprocessingCanvas" xmlns:cx="http://schemas.microsoft.com/office/drawing/2014/chartex" xmlns:cx1="http://schemas.microsoft.com/office/drawing/2015/9/8/chartex" xmlns:cx2="http://schemas.microsoft.com/office/drawing/2015/10/21/chartex" xmlns:cx3="http://schemas.microsoft.com/office/drawing/2016/5/9/chartex" xmlns:cx4="http://schemas.microsoft.com/office/drawing/2016/5/10/chartex" xmlns:cx5="http://schemas.microsoft.com/office/drawing/2016/5/11/chartex" xmlns:cx6="http://schemas.microsoft.com/office/drawing/2016/5/12/chartex" xmlns:cx7="http://schemas.microsoft.com/office/drawing/2016/5/13/chartex" xmlns:cx8="http://schemas.microsoft.com/office/drawing/2016/5/14/chartex" xmlns:mc="http://schemas.openxmlformats.org/markup-compatibility/2006" xmlns:aink="http://schemas.microsoft.com/office/drawing/2016/ink" xmlns:am3d="http://schemas.microsoft.com/office/drawing/2017/model3d" xmlns:o="urn:schemas-microsoft-com:office:office" xmlns:r="http://schemas.openxmlformats.org/officeDocument/2006/relationships" xmlns:m="http://schemas.openxmlformats.org/officeDocument/2006/math" xmlns:v="urn:schemas-microsoft-com:vml" xmlns:wp14="http://schemas.microsoft.com/office/word/2010/wordprocessingDrawing" xmlns:wp="http://schemas.openxmlformats.org/drawingml/2006/wordprocessingDrawing" xmlns:w10="urn:schemas-microsoft-com:office:word" xmlns:w="http://schemas.openxmlformats.org/wordprocessingml/2006/main" xmlns:w14="http://schemas.microsoft.com/office/word/2010/wordml" xmlns:w15="http://schemas.microsoft.com/office/word/2012/wordml" xmlns:w16cid="http://schemas.microsoft.com/office/word/2016/wordml/cid" xmlns:w16se="http://schemas.microsoft.com/office/word/2015/wordml/symex" xmlns:wpg="http://schemas.microsoft.com/office/word/2010/wordprocessingGroup" xmlns:wpi="http://schemas.microsoft.com/office/word/2010/wordprocessingInk" xmlns:wne="http://schemas.microsoft.com/office/word/2006/wordml" xmlns:wps="http://schemas.microsoft.com/office/word/2010/wordprocessingShape" mc:Ignorable="w14 w15 w16se w16cid wp14">
+  <w15:commentEx w15:paraId="77FD29C8" w15:done="0"/>
+  <w15:commentEx w15:paraId="26776EBB" w15:done="0"/>
+</w15:commentsEx>
+</file>
+
+<file path=word/commentsIds.xml><?xml version="1.0" encoding="utf-8"?>
+<w16cid:commentsIds xmlns:wpc="http://schemas.microsoft.com/office/word/2010/wordprocessingCanvas" xmlns:cx="http://schemas.microsoft.com/office/drawing/2014/chartex" xmlns:cx1="http://schemas.microsoft.com/office/drawing/2015/9/8/chartex" xmlns:cx2="http://schemas.microsoft.com/office/drawing/2015/10/21/chartex" xmlns:cx3="http://schemas.microsoft.com/office/drawing/2016/5/9/chartex" xmlns:cx4="http://schemas.microsoft.com/office/drawing/2016/5/10/chartex" xmlns:cx5="http://schemas.microsoft.com/office/drawing/2016/5/11/chartex" xmlns:cx6="http://schemas.microsoft.com/office/drawing/2016/5/12/chartex" xmlns:cx7="http://schemas.microsoft.com/office/drawing/2016/5/13/chartex" xmlns:cx8="http://schemas.microsoft.com/office/drawing/2016/5/14/chartex" xmlns:mc="http://schemas.openxmlformats.org/markup-compatibility/2006" xmlns:aink="http://schemas.microsoft.com/office/drawing/2016/ink" xmlns:am3d="http://schemas.microsoft.com/office/drawing/2017/model3d" xmlns:o="urn:schemas-microsoft-com:office:office" xmlns:r="http://schemas.openxmlformats.org/officeDocument/2006/relationships" xmlns:m="http://schemas.openxmlformats.org/officeDocument/2006/math" xmlns:v="urn:schemas-microsoft-com:vml" xmlns:wp14="http://schemas.microsoft.com/office/word/2010/wordprocessingDrawing" xmlns:wp="http://schemas.openxmlformats.org/drawingml/2006/wordprocessingDrawing" xmlns:w10="urn:schemas-microsoft-com:office:word" xmlns:w="http://schemas.openxmlformats.org/wordprocessingml/2006/main" xmlns:w14="http://schemas.microsoft.com/office/word/2010/wordml" xmlns:w15="http://schemas.microsoft.com/office/word/2012/wordml" xmlns:w16cid="http://schemas.microsoft.com/office/word/2016/wordml/cid" xmlns:w16se="http://schemas.microsoft.com/office/word/2015/wordml/symex" xmlns:wpg="http://schemas.microsoft.com/office/word/2010/wordprocessingGroup" xmlns:wpi="http://schemas.microsoft.com/office/word/2010/wordprocessingInk" xmlns:wne="http://schemas.microsoft.com/office/word/2006/wordml" xmlns:wps="http://schemas.microsoft.com/office/word/2010/wordprocessingShape" mc:Ignorable="w14 w15 w16se w16cid wp14">
+  <w16cid:commentId w16cid:paraId="77FD29C8" w16cid:durableId="2349214B"/>
+  <w16cid:commentId w16cid:paraId="26776EBB" w16cid:durableId="23492137"/>
+</w16cid:commentsIds>
 </file>
 
 <file path=word/endnotes.xml><?xml version="1.0" encoding="utf-8"?>
@@ -1275,6 +1700,119 @@
 <file path=word/numbering.xml><?xml version="1.0" encoding="utf-8"?>
 <w:numbering xmlns:wpc="http://schemas.microsoft.com/office/word/2010/wordprocessingCanvas" xmlns:cx="http://schemas.microsoft.com/office/drawing/2014/chartex" xmlns:cx1="http://schemas.microsoft.com/office/drawing/2015/9/8/chartex" xmlns:cx2="http://schemas.microsoft.com/office/drawing/2015/10/21/chartex" xmlns:cx3="http://schemas.microsoft.com/office/drawing/2016/5/9/chartex" xmlns:cx4="http://schemas.microsoft.com/office/drawing/2016/5/10/chartex" xmlns:cx5="http://schemas.microsoft.com/office/drawing/2016/5/11/chartex" xmlns:cx6="http://schemas.microsoft.com/office/drawing/2016/5/12/chartex" xmlns:cx7="http://schemas.microsoft.com/office/drawing/2016/5/13/chartex" xmlns:cx8="http://schemas.microsoft.com/office/drawing/2016/5/14/chartex" xmlns:mc="http://schemas.openxmlformats.org/markup-compatibility/2006" xmlns:aink="http://schemas.microsoft.com/office/drawing/2016/ink" xmlns:am3d="http://schemas.microsoft.com/office/drawing/2017/model3d" xmlns:o="urn:schemas-microsoft-com:office:office" xmlns:r="http://schemas.openxmlformats.org/officeDocument/2006/relationships" xmlns:m="http://schemas.openxmlformats.org/officeDocument/2006/math" xmlns:v="urn:schemas-microsoft-com:vml" xmlns:wp14="http://schemas.microsoft.com/office/word/2010/wordprocessingDrawing" xmlns:wp="http://schemas.openxmlformats.org/drawingml/2006/wordprocessingDrawing" xmlns:w10="urn:schemas-microsoft-com:office:word" xmlns:w="http://schemas.openxmlformats.org/wordprocessingml/2006/main" xmlns:w14="http://schemas.microsoft.com/office/word/2010/wordml" xmlns:w15="http://schemas.microsoft.com/office/word/2012/wordml" xmlns:w16cid="http://schemas.microsoft.com/office/word/2016/wordml/cid" xmlns:w16se="http://schemas.microsoft.com/office/word/2015/wordml/symex" xmlns:wpg="http://schemas.microsoft.com/office/word/2010/wordprocessingGroup" xmlns:wpi="http://schemas.microsoft.com/office/word/2010/wordprocessingInk" xmlns:wne="http://schemas.microsoft.com/office/word/2006/wordml" xmlns:wps="http://schemas.microsoft.com/office/word/2010/wordprocessingShape" mc:Ignorable="w14 w15 w16se w16cid wp14">
   <w:abstractNum w:abstractNumId="0" w15:restartNumberingAfterBreak="0">
+    <w:nsid w:val="00C11760"/>
+    <w:multiLevelType w:val="multilevel"/>
+    <w:tmpl w:val="04090021"/>
+    <w:lvl w:ilvl="0">
+      <w:start w:val="1"/>
+      <w:numFmt w:val="bullet"/>
+      <w:lvlText w:val=""/>
+      <w:lvlJc w:val="left"/>
+      <w:pPr>
+        <w:ind w:left="360" w:hanging="360"/>
+      </w:pPr>
+      <w:rPr>
+        <w:rFonts w:ascii="Wingdings" w:hAnsi="Wingdings" w:hint="default"/>
+      </w:rPr>
+    </w:lvl>
+    <w:lvl w:ilvl="1">
+      <w:start w:val="1"/>
+      <w:numFmt w:val="bullet"/>
+      <w:lvlText w:val=""/>
+      <w:lvlJc w:val="left"/>
+      <w:pPr>
+        <w:ind w:left="720" w:hanging="360"/>
+      </w:pPr>
+      <w:rPr>
+        <w:rFonts w:ascii="Wingdings" w:hAnsi="Wingdings" w:hint="default"/>
+      </w:rPr>
+    </w:lvl>
+    <w:lvl w:ilvl="2">
+      <w:start w:val="1"/>
+      <w:numFmt w:val="bullet"/>
+      <w:lvlText w:val=""/>
+      <w:lvlJc w:val="left"/>
+      <w:pPr>
+        <w:ind w:left="1080" w:hanging="360"/>
+      </w:pPr>
+      <w:rPr>
+        <w:rFonts w:ascii="Wingdings" w:hAnsi="Wingdings" w:hint="default"/>
+      </w:rPr>
+    </w:lvl>
+    <w:lvl w:ilvl="3">
+      <w:start w:val="1"/>
+      <w:numFmt w:val="bullet"/>
+      <w:lvlText w:val=""/>
+      <w:lvlJc w:val="left"/>
+      <w:pPr>
+        <w:ind w:left="1440" w:hanging="360"/>
+      </w:pPr>
+      <w:rPr>
+        <w:rFonts w:ascii="Symbol" w:hAnsi="Symbol" w:hint="default"/>
+      </w:rPr>
+    </w:lvl>
+    <w:lvl w:ilvl="4">
+      <w:start w:val="1"/>
+      <w:numFmt w:val="bullet"/>
+      <w:lvlText w:val=""/>
+      <w:lvlJc w:val="left"/>
+      <w:pPr>
+        <w:ind w:left="1800" w:hanging="360"/>
+      </w:pPr>
+      <w:rPr>
+        <w:rFonts w:ascii="Symbol" w:hAnsi="Symbol" w:hint="default"/>
+      </w:rPr>
+    </w:lvl>
+    <w:lvl w:ilvl="5">
+      <w:start w:val="1"/>
+      <w:numFmt w:val="bullet"/>
+      <w:lvlText w:val=""/>
+      <w:lvlJc w:val="left"/>
+      <w:pPr>
+        <w:ind w:left="2160" w:hanging="360"/>
+      </w:pPr>
+      <w:rPr>
+        <w:rFonts w:ascii="Wingdings" w:hAnsi="Wingdings" w:hint="default"/>
+      </w:rPr>
+    </w:lvl>
+    <w:lvl w:ilvl="6">
+      <w:start w:val="1"/>
+      <w:numFmt w:val="bullet"/>
+      <w:lvlText w:val=""/>
+      <w:lvlJc w:val="left"/>
+      <w:pPr>
+        <w:ind w:left="2520" w:hanging="360"/>
+      </w:pPr>
+      <w:rPr>
+        <w:rFonts w:ascii="Wingdings" w:hAnsi="Wingdings" w:hint="default"/>
+      </w:rPr>
+    </w:lvl>
+    <w:lvl w:ilvl="7">
+      <w:start w:val="1"/>
+      <w:numFmt w:val="bullet"/>
+      <w:lvlText w:val=""/>
+      <w:lvlJc w:val="left"/>
+      <w:pPr>
+        <w:ind w:left="2880" w:hanging="360"/>
+      </w:pPr>
+      <w:rPr>
+        <w:rFonts w:ascii="Symbol" w:hAnsi="Symbol" w:hint="default"/>
+      </w:rPr>
+    </w:lvl>
+    <w:lvl w:ilvl="8">
+      <w:start w:val="1"/>
+      <w:numFmt w:val="bullet"/>
+      <w:lvlText w:val=""/>
+      <w:lvlJc w:val="left"/>
+      <w:pPr>
+        <w:ind w:left="3240" w:hanging="360"/>
+      </w:pPr>
+      <w:rPr>
+        <w:rFonts w:ascii="Symbol" w:hAnsi="Symbol" w:hint="default"/>
+      </w:rPr>
+    </w:lvl>
+  </w:abstractNum>
+  <w:abstractNum w:abstractNumId="1" w15:restartNumberingAfterBreak="0">
     <w:nsid w:val="0A9F1E67"/>
     <w:multiLevelType w:val="hybridMultilevel"/>
     <w:tmpl w:val="EAB01700"/>
@@ -1387,7 +1925,7 @@
       </w:rPr>
     </w:lvl>
   </w:abstractNum>
-  <w:abstractNum w:abstractNumId="1" w15:restartNumberingAfterBreak="0">
+  <w:abstractNum w:abstractNumId="2" w15:restartNumberingAfterBreak="0">
     <w:nsid w:val="427A755D"/>
     <w:multiLevelType w:val="hybridMultilevel"/>
     <w:tmpl w:val="64D81C08"/>
@@ -1500,7 +2038,7 @@
       </w:rPr>
     </w:lvl>
   </w:abstractNum>
-  <w:abstractNum w:abstractNumId="2" w15:restartNumberingAfterBreak="0">
+  <w:abstractNum w:abstractNumId="3" w15:restartNumberingAfterBreak="0">
     <w:nsid w:val="63B67B70"/>
     <w:multiLevelType w:val="hybridMultilevel"/>
     <w:tmpl w:val="CF42B7AE"/>
@@ -1614,15 +2152,26 @@
     </w:lvl>
   </w:abstractNum>
   <w:num w:numId="1">
+    <w:abstractNumId w:val="2"/>
+  </w:num>
+  <w:num w:numId="2">
+    <w:abstractNumId w:val="3"/>
+  </w:num>
+  <w:num w:numId="3">
     <w:abstractNumId w:val="1"/>
   </w:num>
-  <w:num w:numId="2">
-    <w:abstractNumId w:val="2"/>
-  </w:num>
-  <w:num w:numId="3">
+  <w:num w:numId="4">
     <w:abstractNumId w:val="0"/>
   </w:num>
 </w:numbering>
+</file>
+
+<file path=word/people.xml><?xml version="1.0" encoding="utf-8"?>
+<w15:people xmlns:wpc="http://schemas.microsoft.com/office/word/2010/wordprocessingCanvas" xmlns:cx="http://schemas.microsoft.com/office/drawing/2014/chartex" xmlns:cx1="http://schemas.microsoft.com/office/drawing/2015/9/8/chartex" xmlns:cx2="http://schemas.microsoft.com/office/drawing/2015/10/21/chartex" xmlns:cx3="http://schemas.microsoft.com/office/drawing/2016/5/9/chartex" xmlns:cx4="http://schemas.microsoft.com/office/drawing/2016/5/10/chartex" xmlns:cx5="http://schemas.microsoft.com/office/drawing/2016/5/11/chartex" xmlns:cx6="http://schemas.microsoft.com/office/drawing/2016/5/12/chartex" xmlns:cx7="http://schemas.microsoft.com/office/drawing/2016/5/13/chartex" xmlns:cx8="http://schemas.microsoft.com/office/drawing/2016/5/14/chartex" xmlns:mc="http://schemas.openxmlformats.org/markup-compatibility/2006" xmlns:aink="http://schemas.microsoft.com/office/drawing/2016/ink" xmlns:am3d="http://schemas.microsoft.com/office/drawing/2017/model3d" xmlns:o="urn:schemas-microsoft-com:office:office" xmlns:r="http://schemas.openxmlformats.org/officeDocument/2006/relationships" xmlns:m="http://schemas.openxmlformats.org/officeDocument/2006/math" xmlns:v="urn:schemas-microsoft-com:vml" xmlns:wp14="http://schemas.microsoft.com/office/word/2010/wordprocessingDrawing" xmlns:wp="http://schemas.openxmlformats.org/drawingml/2006/wordprocessingDrawing" xmlns:w10="urn:schemas-microsoft-com:office:word" xmlns:w="http://schemas.openxmlformats.org/wordprocessingml/2006/main" xmlns:w14="http://schemas.microsoft.com/office/word/2010/wordml" xmlns:w15="http://schemas.microsoft.com/office/word/2012/wordml" xmlns:w16cid="http://schemas.microsoft.com/office/word/2016/wordml/cid" xmlns:w16se="http://schemas.microsoft.com/office/word/2015/wordml/symex" xmlns:wpg="http://schemas.microsoft.com/office/word/2010/wordprocessingGroup" xmlns:wpi="http://schemas.microsoft.com/office/word/2010/wordprocessingInk" xmlns:wne="http://schemas.microsoft.com/office/word/2006/wordml" xmlns:wps="http://schemas.microsoft.com/office/word/2010/wordprocessingShape" mc:Ignorable="w14 w15 w16se w16cid wp14">
+  <w15:person w15:author="Matt Jones">
+    <w15:presenceInfo w15:providerId="Windows Live" w15:userId="846292e3d2c42640"/>
+  </w15:person>
+</w15:people>
 </file>
 
 <file path=word/styles.xml><?xml version="1.0" encoding="utf-8"?>

</xml_diff>

<commit_message>
test push to main
</commit_message>
<xml_diff>
--- a/CapstoneProposal.docx
+++ b/CapstoneProposal.docx
@@ -11,6 +11,16 @@
           <w:szCs w:val="36"/>
         </w:rPr>
       </w:pPr>
+      <w:r>
+        <w:rPr>
+          <w:b/>
+          <w:sz w:val="36"/>
+          <w:szCs w:val="36"/>
+        </w:rPr>
+        <w:t>tess</w:t>
+      </w:r>
+      <w:bookmarkStart w:id="0" w:name="_GoBack"/>
+      <w:bookmarkEnd w:id="0"/>
     </w:p>
     <w:p>
       <w:pPr>
@@ -1218,7 +1228,7 @@
           <w:szCs w:val="40"/>
         </w:rPr>
       </w:pPr>
-      <w:commentRangeStart w:id="0"/>
+      <w:commentRangeStart w:id="1"/>
       <w:r>
         <w:rPr>
           <w:b/>
@@ -1229,12 +1239,12 @@
         </w:rPr>
         <w:t>Requirement Collection and Analysis</w:t>
       </w:r>
-      <w:commentRangeEnd w:id="0"/>
+      <w:commentRangeEnd w:id="1"/>
       <w:r>
         <w:rPr>
           <w:rStyle w:val="CommentReference"/>
         </w:rPr>
-        <w:commentReference w:id="0"/>
+        <w:commentReference w:id="1"/>
       </w:r>
     </w:p>
     <w:p>
@@ -1558,7 +1568,7 @@
 
 <file path=word/comments.xml><?xml version="1.0" encoding="utf-8"?>
 <w:comments xmlns:wpc="http://schemas.microsoft.com/office/word/2010/wordprocessingCanvas" xmlns:cx="http://schemas.microsoft.com/office/drawing/2014/chartex" xmlns:cx1="http://schemas.microsoft.com/office/drawing/2015/9/8/chartex" xmlns:cx2="http://schemas.microsoft.com/office/drawing/2015/10/21/chartex" xmlns:cx3="http://schemas.microsoft.com/office/drawing/2016/5/9/chartex" xmlns:cx4="http://schemas.microsoft.com/office/drawing/2016/5/10/chartex" xmlns:cx5="http://schemas.microsoft.com/office/drawing/2016/5/11/chartex" xmlns:cx6="http://schemas.microsoft.com/office/drawing/2016/5/12/chartex" xmlns:cx7="http://schemas.microsoft.com/office/drawing/2016/5/13/chartex" xmlns:cx8="http://schemas.microsoft.com/office/drawing/2016/5/14/chartex" xmlns:mc="http://schemas.openxmlformats.org/markup-compatibility/2006" xmlns:aink="http://schemas.microsoft.com/office/drawing/2016/ink" xmlns:am3d="http://schemas.microsoft.com/office/drawing/2017/model3d" xmlns:o="urn:schemas-microsoft-com:office:office" xmlns:r="http://schemas.openxmlformats.org/officeDocument/2006/relationships" xmlns:m="http://schemas.openxmlformats.org/officeDocument/2006/math" xmlns:v="urn:schemas-microsoft-com:vml" xmlns:wp14="http://schemas.microsoft.com/office/word/2010/wordprocessingDrawing" xmlns:wp="http://schemas.openxmlformats.org/drawingml/2006/wordprocessingDrawing" xmlns:w10="urn:schemas-microsoft-com:office:word" xmlns:w="http://schemas.openxmlformats.org/wordprocessingml/2006/main" xmlns:w14="http://schemas.microsoft.com/office/word/2010/wordml" xmlns:w15="http://schemas.microsoft.com/office/word/2012/wordml" xmlns:w16cid="http://schemas.microsoft.com/office/word/2016/wordml/cid" xmlns:w16se="http://schemas.microsoft.com/office/word/2015/wordml/symex" xmlns:wpg="http://schemas.microsoft.com/office/word/2010/wordprocessingGroup" xmlns:wpi="http://schemas.microsoft.com/office/word/2010/wordprocessingInk" xmlns:wne="http://schemas.microsoft.com/office/word/2006/wordml" xmlns:wps="http://schemas.microsoft.com/office/word/2010/wordprocessingShape" mc:Ignorable="w14 w15 w16se w16cid wp14">
-  <w:comment w:id="0" w:author="Matt Jones" w:date="2020-11-01T11:58:00Z" w:initials="MJ">
+  <w:comment w:id="1" w:author="Matt Jones" w:date="2020-11-01T11:58:00Z" w:initials="MJ">
     <w:p>
       <w:pPr>
         <w:pStyle w:val="CommentText"/>
@@ -1572,8 +1582,6 @@
       <w:r>
         <w:t>Section needs edited/updated</w:t>
       </w:r>
-      <w:bookmarkStart w:id="1" w:name="_GoBack"/>
-      <w:bookmarkEnd w:id="1"/>
     </w:p>
   </w:comment>
   <w:comment w:id="2" w:author="Matt Jones" w:date="2020-11-01T11:57:00Z" w:initials="MJ">

</xml_diff>